<commit_message>
Cambios CUN Sucursal Control de Stock
</commit_message>
<xml_diff>
--- a/01 - Modelo de Dominio/Modelo de Dominio de Sucursal.docx
+++ b/01 - Modelo de Dominio/Modelo de Dominio de Sucursal.docx
@@ -30,65 +30,11 @@
         </w:rPr>
         <w:t>Sucursal</w:t>
       </w:r>
-      <w:bookmarkStart w:id="0" w:name="_GoBack"/>
-      <w:bookmarkEnd w:id="0"/>
     </w:p>
     <w:p/>
     <w:p>
-      <w:r>
-        <w:rPr>
-          <w:noProof/>
-          <w:lang w:eastAsia="es-AR"/>
-        </w:rPr>
-        <w:drawing>
-          <wp:inline distT="0" distB="0" distL="0" distR="0">
-            <wp:extent cx="5610225" cy="3248025"/>
-            <wp:effectExtent l="0" t="0" r="9525" b="9525"/>
-            <wp:docPr id="1" name="Imagen 1"/>
-            <wp:cNvGraphicFramePr>
-              <a:graphicFrameLocks xmlns:a="http://schemas.openxmlformats.org/drawingml/2006/main" noChangeAspect="1"/>
-            </wp:cNvGraphicFramePr>
-            <a:graphic xmlns:a="http://schemas.openxmlformats.org/drawingml/2006/main">
-              <a:graphicData uri="http://schemas.openxmlformats.org/drawingml/2006/picture">
-                <pic:pic xmlns:pic="http://schemas.openxmlformats.org/drawingml/2006/picture">
-                  <pic:nvPicPr>
-                    <pic:cNvPr id="0" name="Picture 1"/>
-                    <pic:cNvPicPr>
-                      <a:picLocks noChangeAspect="1" noChangeArrowheads="1"/>
-                    </pic:cNvPicPr>
-                  </pic:nvPicPr>
-                  <pic:blipFill>
-                    <a:blip r:embed="rId5">
-                      <a:extLst>
-                        <a:ext uri="{28A0092B-C50C-407E-A947-70E740481C1C}">
-                          <a14:useLocalDpi xmlns:a14="http://schemas.microsoft.com/office/drawing/2010/main" val="0"/>
-                        </a:ext>
-                      </a:extLst>
-                    </a:blip>
-                    <a:srcRect/>
-                    <a:stretch>
-                      <a:fillRect/>
-                    </a:stretch>
-                  </pic:blipFill>
-                  <pic:spPr bwMode="auto">
-                    <a:xfrm>
-                      <a:off x="0" y="0"/>
-                      <a:ext cx="5610225" cy="3248025"/>
-                    </a:xfrm>
-                    <a:prstGeom prst="rect">
-                      <a:avLst/>
-                    </a:prstGeom>
-                    <a:noFill/>
-                    <a:ln>
-                      <a:noFill/>
-                    </a:ln>
-                  </pic:spPr>
-                </pic:pic>
-              </a:graphicData>
-            </a:graphic>
-          </wp:inline>
-        </w:drawing>
-      </w:r>
+      <w:bookmarkStart w:id="0" w:name="_GoBack"/>
+      <w:bookmarkEnd w:id="0"/>
     </w:p>
     <w:sectPr>
       <w:pgSz w:w="12240" w:h="15840"/>

</xml_diff>

<commit_message>
actualización Modelo Dominio (sucursal y central)
</commit_message>
<xml_diff>
--- a/01 - Modelo de Dominio/Modelo de Dominio de Sucursal.docx
+++ b/01 - Modelo de Dominio/Modelo de Dominio de Sucursal.docx
@@ -34,6 +34,47 @@
     <w:p/>
     <w:p>
       <w:bookmarkStart w:id="0" w:name="_GoBack"/>
+      <w:r>
+        <w:rPr>
+          <w:noProof/>
+          <w:lang w:eastAsia="es-AR"/>
+        </w:rPr>
+        <w:drawing>
+          <wp:inline distT="0" distB="0" distL="0" distR="0" wp14:anchorId="542386A6" wp14:editId="2BD82D75">
+            <wp:extent cx="5912292" cy="3714750"/>
+            <wp:effectExtent l="0" t="0" r="0" b="0"/>
+            <wp:docPr id="1" name="Imagen 1"/>
+            <wp:cNvGraphicFramePr>
+              <a:graphicFrameLocks xmlns:a="http://schemas.openxmlformats.org/drawingml/2006/main" noChangeAspect="1"/>
+            </wp:cNvGraphicFramePr>
+            <a:graphic xmlns:a="http://schemas.openxmlformats.org/drawingml/2006/main">
+              <a:graphicData uri="http://schemas.openxmlformats.org/drawingml/2006/picture">
+                <pic:pic xmlns:pic="http://schemas.openxmlformats.org/drawingml/2006/picture">
+                  <pic:nvPicPr>
+                    <pic:cNvPr id="0" name=""/>
+                    <pic:cNvPicPr/>
+                  </pic:nvPicPr>
+                  <pic:blipFill>
+                    <a:blip r:embed="rId5"/>
+                    <a:stretch>
+                      <a:fillRect/>
+                    </a:stretch>
+                  </pic:blipFill>
+                  <pic:spPr>
+                    <a:xfrm>
+                      <a:off x="0" y="0"/>
+                      <a:ext cx="5915488" cy="3716758"/>
+                    </a:xfrm>
+                    <a:prstGeom prst="rect">
+                      <a:avLst/>
+                    </a:prstGeom>
+                  </pic:spPr>
+                </pic:pic>
+              </a:graphicData>
+            </a:graphic>
+          </wp:inline>
+        </w:drawing>
+      </w:r>
       <w:bookmarkEnd w:id="0"/>
     </w:p>
     <w:sectPr>

</xml_diff>